<commit_message>
Add comments & code updates
</commit_message>
<xml_diff>
--- a/CZ3005 Artificial Intelligence Lab2 Report.docx
+++ b/CZ3005 Artificial Intelligence Lab2 Report.docx
@@ -480,22 +480,766 @@
         <w:rPr>
           <w:rFonts w:ascii="Times New Roman" w:hAnsi="Times New Roman" w:cs="Times New Roman"/>
         </w:rPr>
-        <w:t>Prolog based AI to interact with users and to dynamically give</w:t>
-      </w:r>
-      <w:bookmarkStart w:id="0" w:name="_GoBack"/>
-      <w:bookmarkEnd w:id="0"/>
-      <w:r>
-        <w:rPr>
-          <w:rFonts w:ascii="Times New Roman" w:hAnsi="Times New Roman" w:cs="Times New Roman"/>
-        </w:rPr>
-        <w:t xml:space="preserve"> results</w:t>
-      </w:r>
-      <w:r>
-        <w:rPr>
-          <w:rFonts w:ascii="Times New Roman" w:hAnsi="Times New Roman" w:cs="Times New Roman"/>
-        </w:rPr>
-        <w:t xml:space="preserve">. </w:t>
-      </w:r>
+        <w:t>Prolog based AI to interact with users and to give results</w:t>
+      </w:r>
+      <w:r>
+        <w:rPr>
+          <w:rFonts w:ascii="Times New Roman" w:hAnsi="Times New Roman" w:cs="Times New Roman"/>
+        </w:rPr>
+        <w:t xml:space="preserve"> dynamically</w:t>
+      </w:r>
+      <w:r>
+        <w:rPr>
+          <w:rFonts w:ascii="Times New Roman" w:hAnsi="Times New Roman" w:cs="Times New Roman"/>
+        </w:rPr>
+        <w:t>.</w:t>
+      </w:r>
+      <w:r>
+        <w:rPr>
+          <w:rFonts w:ascii="Times New Roman" w:hAnsi="Times New Roman" w:cs="Times New Roman"/>
+        </w:rPr>
+        <w:t xml:space="preserve"> To improve my understanding of Prolog, I chose the fourth assignment, the sympathetic doctor. Here, the system needs to pretend itself as a doctor, trying to diagnose what illness the patient may have who can only say yes or no.</w:t>
+      </w:r>
+      <w:r>
+        <w:rPr>
+          <w:rFonts w:ascii="Times New Roman" w:hAnsi="Times New Roman" w:cs="Times New Roman"/>
+        </w:rPr>
+        <w:t xml:space="preserve"> </w:t>
+      </w:r>
+    </w:p>
+    <w:p>
+      <w:pPr>
+        <w:ind w:left="357"/>
+        <w:jc w:val="both"/>
+        <w:rPr>
+          <w:rFonts w:ascii="Times New Roman" w:hAnsi="Times New Roman" w:cs="Times New Roman"/>
+        </w:rPr>
+      </w:pPr>
+    </w:p>
+    <w:p>
+      <w:pPr>
+        <w:ind w:left="357"/>
+        <w:jc w:val="both"/>
+        <w:rPr>
+          <w:rFonts w:ascii="Times New Roman" w:hAnsi="Times New Roman" w:cs="Times New Roman"/>
+        </w:rPr>
+      </w:pPr>
+      <w:r>
+        <w:rPr>
+          <w:rFonts w:ascii="Times New Roman" w:hAnsi="Times New Roman" w:cs="Times New Roman"/>
+        </w:rPr>
+        <w:t>Users will play as patients in this game and answer yes or no to each question asked by the doctor. After finishing all possible symptoms, the AI doctor will make a diagnosis based on the positive symptoms described by the patient and the knowledge stored in his database to determine what illnesses the patient may have.</w:t>
+      </w:r>
+    </w:p>
+    <w:p>
+      <w:pPr>
+        <w:ind w:left="357"/>
+        <w:jc w:val="both"/>
+        <w:rPr>
+          <w:rFonts w:ascii="Times New Roman" w:hAnsi="Times New Roman" w:cs="Times New Roman"/>
+        </w:rPr>
+      </w:pPr>
+    </w:p>
+    <w:p>
+      <w:pPr>
+        <w:ind w:left="357"/>
+        <w:jc w:val="both"/>
+        <w:rPr>
+          <w:rFonts w:ascii="Times New Roman" w:hAnsi="Times New Roman" w:cs="Times New Roman"/>
+        </w:rPr>
+      </w:pPr>
+      <w:r>
+        <w:rPr>
+          <w:rFonts w:ascii="Times New Roman" w:hAnsi="Times New Roman" w:cs="Times New Roman"/>
+        </w:rPr>
+        <w:t>In this program, I have set 5 different levels of pain (</w:t>
+      </w:r>
+      <w:r>
+        <w:rPr>
+          <w:rFonts w:ascii="Times New Roman" w:hAnsi="Times New Roman" w:cs="Times New Roman"/>
+        </w:rPr>
+        <w:t>unbearable</w:t>
+      </w:r>
+      <w:r>
+        <w:rPr>
+          <w:rFonts w:ascii="Times New Roman" w:hAnsi="Times New Roman" w:cs="Times New Roman"/>
+        </w:rPr>
+        <w:t xml:space="preserve"> </w:t>
+      </w:r>
+      <w:r>
+        <w:rPr>
+          <w:rFonts w:ascii="Times New Roman" w:hAnsi="Times New Roman" w:cs="Times New Roman"/>
+        </w:rPr>
+        <w:t>pain, lot</w:t>
+      </w:r>
+      <w:r>
+        <w:rPr>
+          <w:rFonts w:ascii="Times New Roman" w:hAnsi="Times New Roman" w:cs="Times New Roman"/>
+        </w:rPr>
+        <w:t xml:space="preserve"> </w:t>
+      </w:r>
+      <w:r>
+        <w:rPr>
+          <w:rFonts w:ascii="Times New Roman" w:hAnsi="Times New Roman" w:cs="Times New Roman"/>
+        </w:rPr>
+        <w:t>of</w:t>
+      </w:r>
+      <w:r>
+        <w:rPr>
+          <w:rFonts w:ascii="Times New Roman" w:hAnsi="Times New Roman" w:cs="Times New Roman"/>
+        </w:rPr>
+        <w:t xml:space="preserve"> </w:t>
+      </w:r>
+      <w:r>
+        <w:rPr>
+          <w:rFonts w:ascii="Times New Roman" w:hAnsi="Times New Roman" w:cs="Times New Roman"/>
+        </w:rPr>
+        <w:t>pain, manageable</w:t>
+      </w:r>
+      <w:r>
+        <w:rPr>
+          <w:rFonts w:ascii="Times New Roman" w:hAnsi="Times New Roman" w:cs="Times New Roman"/>
+        </w:rPr>
+        <w:t xml:space="preserve"> </w:t>
+      </w:r>
+      <w:r>
+        <w:rPr>
+          <w:rFonts w:ascii="Times New Roman" w:hAnsi="Times New Roman" w:cs="Times New Roman"/>
+        </w:rPr>
+        <w:t>pain, mild</w:t>
+      </w:r>
+      <w:r>
+        <w:rPr>
+          <w:rFonts w:ascii="Times New Roman" w:hAnsi="Times New Roman" w:cs="Times New Roman"/>
+        </w:rPr>
+        <w:t xml:space="preserve"> </w:t>
+      </w:r>
+      <w:r>
+        <w:rPr>
+          <w:rFonts w:ascii="Times New Roman" w:hAnsi="Times New Roman" w:cs="Times New Roman"/>
+        </w:rPr>
+        <w:t>pain, no</w:t>
+      </w:r>
+      <w:r>
+        <w:rPr>
+          <w:rFonts w:ascii="Times New Roman" w:hAnsi="Times New Roman" w:cs="Times New Roman"/>
+        </w:rPr>
+        <w:t xml:space="preserve"> </w:t>
+      </w:r>
+      <w:r>
+        <w:rPr>
+          <w:rFonts w:ascii="Times New Roman" w:hAnsi="Times New Roman" w:cs="Times New Roman"/>
+        </w:rPr>
+        <w:t>pain</w:t>
+      </w:r>
+      <w:r>
+        <w:rPr>
+          <w:rFonts w:ascii="Times New Roman" w:hAnsi="Times New Roman" w:cs="Times New Roman"/>
+        </w:rPr>
+        <w:t xml:space="preserve">), 5 different </w:t>
+      </w:r>
+      <w:r>
+        <w:rPr>
+          <w:rFonts w:ascii="Times New Roman" w:hAnsi="Times New Roman" w:cs="Times New Roman"/>
+        </w:rPr>
+        <w:t>kinds</w:t>
+      </w:r>
+      <w:r>
+        <w:rPr>
+          <w:rFonts w:ascii="Times New Roman" w:hAnsi="Times New Roman" w:cs="Times New Roman"/>
+        </w:rPr>
+        <w:t xml:space="preserve"> of mood (</w:t>
+      </w:r>
+      <w:r>
+        <w:rPr>
+          <w:rFonts w:ascii="Times New Roman" w:hAnsi="Times New Roman" w:cs="Times New Roman"/>
+        </w:rPr>
+        <w:t>calm, angry, weepy, anxious, malaise</w:t>
+      </w:r>
+      <w:r>
+        <w:rPr>
+          <w:rFonts w:ascii="Times New Roman" w:hAnsi="Times New Roman" w:cs="Times New Roman"/>
+        </w:rPr>
+        <w:t>), 9 different symptoms (</w:t>
+      </w:r>
+      <w:r>
+        <w:rPr>
+          <w:rFonts w:ascii="Times New Roman" w:hAnsi="Times New Roman" w:cs="Times New Roman"/>
+        </w:rPr>
+        <w:t>temperature, sweat, ache, sneeze, cough, blood, breathe</w:t>
+      </w:r>
+      <w:r>
+        <w:rPr>
+          <w:rFonts w:ascii="Times New Roman" w:hAnsi="Times New Roman" w:cs="Times New Roman"/>
+        </w:rPr>
+        <w:t xml:space="preserve"> </w:t>
+      </w:r>
+      <w:r>
+        <w:rPr>
+          <w:rFonts w:ascii="Times New Roman" w:hAnsi="Times New Roman" w:cs="Times New Roman"/>
+        </w:rPr>
+        <w:t>rapidly, headache, bruise</w:t>
+      </w:r>
+      <w:r>
+        <w:rPr>
+          <w:rFonts w:ascii="Times New Roman" w:hAnsi="Times New Roman" w:cs="Times New Roman"/>
+        </w:rPr>
+        <w:t>)</w:t>
+      </w:r>
+      <w:r>
+        <w:rPr>
+          <w:rFonts w:ascii="Times New Roman" w:hAnsi="Times New Roman" w:cs="Times New Roman"/>
+        </w:rPr>
+        <w:t>, and 6 possible diagnos</w:t>
+      </w:r>
+      <w:r>
+        <w:rPr>
+          <w:rFonts w:ascii="Times New Roman" w:hAnsi="Times New Roman" w:cs="Times New Roman"/>
+        </w:rPr>
+        <w:t>e</w:t>
+      </w:r>
+      <w:r>
+        <w:rPr>
+          <w:rFonts w:ascii="Times New Roman" w:hAnsi="Times New Roman" w:cs="Times New Roman"/>
+        </w:rPr>
+        <w:t>s including no illness,  fever, cold, injury, cancer, and anxiety disorder</w:t>
+      </w:r>
+      <w:r>
+        <w:rPr>
+          <w:rFonts w:ascii="Times New Roman" w:hAnsi="Times New Roman" w:cs="Times New Roman"/>
+        </w:rPr>
+        <w:t>, with each diagnosis characterized by 5 or more symptoms.</w:t>
+      </w:r>
+    </w:p>
+    <w:p>
+      <w:pPr>
+        <w:ind w:left="357"/>
+        <w:jc w:val="both"/>
+        <w:rPr>
+          <w:rFonts w:ascii="Times New Roman" w:hAnsi="Times New Roman" w:cs="Times New Roman"/>
+        </w:rPr>
+      </w:pPr>
+    </w:p>
+    <w:p>
+      <w:pPr>
+        <w:ind w:left="357"/>
+        <w:jc w:val="both"/>
+        <w:rPr>
+          <w:rFonts w:ascii="Times New Roman" w:hAnsi="Times New Roman" w:cs="Times New Roman"/>
+        </w:rPr>
+      </w:pPr>
+      <w:r>
+        <w:rPr>
+          <w:rFonts w:ascii="Times New Roman" w:hAnsi="Times New Roman" w:cs="Times New Roman"/>
+        </w:rPr>
+        <w:t xml:space="preserve">When diagnosing, the doctor will first ask users about their pain level and mood, and then ask whether they have each of the 9 symptoms mentioned above to get the eventual diagnosis. During the whole process, the doctor will adjust his gestures and </w:t>
+      </w:r>
+      <w:r>
+        <w:rPr>
+          <w:rFonts w:ascii="Times New Roman" w:hAnsi="Times New Roman" w:cs="Times New Roman"/>
+        </w:rPr>
+        <w:t>tones accordingly to choices made by patients.</w:t>
+      </w:r>
+    </w:p>
+    <w:p>
+      <w:pPr>
+        <w:ind w:left="357"/>
+        <w:jc w:val="both"/>
+        <w:rPr>
+          <w:rFonts w:ascii="Times New Roman" w:hAnsi="Times New Roman" w:cs="Times New Roman"/>
+        </w:rPr>
+      </w:pPr>
+    </w:p>
+    <w:p>
+      <w:pPr>
+        <w:ind w:left="357"/>
+        <w:jc w:val="both"/>
+        <w:rPr>
+          <w:rFonts w:ascii="Times New Roman" w:hAnsi="Times New Roman" w:cs="Times New Roman"/>
+        </w:rPr>
+      </w:pPr>
+      <w:r>
+        <w:rPr>
+          <w:rFonts w:ascii="Times New Roman" w:hAnsi="Times New Roman" w:cs="Times New Roman"/>
+        </w:rPr>
+        <w:t xml:space="preserve">This submission also includes a GUI version of the sympathetic doctor, which is </w:t>
+      </w:r>
+      <w:r>
+        <w:rPr>
+          <w:rFonts w:ascii="Times New Roman" w:hAnsi="Times New Roman" w:cs="Times New Roman"/>
+        </w:rPr>
+        <w:t>supported</w:t>
+      </w:r>
+      <w:r>
+        <w:rPr>
+          <w:rFonts w:ascii="Times New Roman" w:hAnsi="Times New Roman" w:cs="Times New Roman"/>
+        </w:rPr>
+        <w:t xml:space="preserve"> by a HTTP web server</w:t>
+      </w:r>
+      <w:r>
+        <w:rPr>
+          <w:rFonts w:ascii="Times New Roman" w:hAnsi="Times New Roman" w:cs="Times New Roman"/>
+        </w:rPr>
+        <w:t xml:space="preserve"> constructed</w:t>
+      </w:r>
+      <w:r>
+        <w:rPr>
+          <w:rFonts w:ascii="Times New Roman" w:hAnsi="Times New Roman" w:cs="Times New Roman"/>
+        </w:rPr>
+        <w:t xml:space="preserve"> using Prolog and its build-in libraries only.</w:t>
+      </w:r>
+    </w:p>
+    <w:p>
+      <w:pPr>
+        <w:ind w:left="357"/>
+        <w:jc w:val="both"/>
+        <w:rPr>
+          <w:rFonts w:ascii="Times New Roman" w:hAnsi="Times New Roman" w:cs="Times New Roman"/>
+        </w:rPr>
+      </w:pPr>
+    </w:p>
+    <w:p>
+      <w:pPr>
+        <w:ind w:left="357"/>
+        <w:jc w:val="both"/>
+        <w:rPr>
+          <w:rFonts w:ascii="Times New Roman" w:hAnsi="Times New Roman" w:cs="Times New Roman"/>
+        </w:rPr>
+      </w:pPr>
+    </w:p>
+    <w:p>
+      <w:pPr>
+        <w:pStyle w:val="ListParagraph"/>
+        <w:numPr>
+          <w:ilvl w:val="0"/>
+          <w:numId w:val="1"/>
+        </w:numPr>
+        <w:jc w:val="both"/>
+        <w:rPr>
+          <w:rFonts w:ascii="Times New Roman" w:hAnsi="Times New Roman" w:cs="Times New Roman"/>
+          <w:sz w:val="40"/>
+          <w:szCs w:val="40"/>
+        </w:rPr>
+      </w:pPr>
+      <w:r>
+        <w:rPr>
+          <w:rFonts w:ascii="Times New Roman" w:hAnsi="Times New Roman" w:cs="Times New Roman"/>
+          <w:sz w:val="40"/>
+          <w:szCs w:val="40"/>
+        </w:rPr>
+        <w:t>User’s Guidance</w:t>
+      </w:r>
+    </w:p>
+    <w:p>
+      <w:pPr>
+        <w:ind w:left="360"/>
+        <w:jc w:val="both"/>
+        <w:rPr>
+          <w:rFonts w:ascii="Times New Roman" w:hAnsi="Times New Roman" w:cs="Times New Roman"/>
+          <w:sz w:val="40"/>
+          <w:szCs w:val="40"/>
+        </w:rPr>
+      </w:pPr>
+    </w:p>
+    <w:p>
+      <w:pPr>
+        <w:ind w:left="360"/>
+        <w:jc w:val="both"/>
+        <w:rPr>
+          <w:rFonts w:ascii="Times New Roman" w:hAnsi="Times New Roman" w:cs="Times New Roman"/>
+        </w:rPr>
+      </w:pPr>
+      <w:r>
+        <w:rPr>
+          <w:rFonts w:ascii="Times New Roman" w:hAnsi="Times New Roman" w:cs="Times New Roman"/>
+        </w:rPr>
+        <w:t xml:space="preserve">Before running this program, please make sure that your computer has installed the latest version of SWI-Prolog. </w:t>
+      </w:r>
+    </w:p>
+    <w:p>
+      <w:pPr>
+        <w:ind w:left="360"/>
+        <w:jc w:val="both"/>
+        <w:rPr>
+          <w:rFonts w:ascii="Times New Roman" w:hAnsi="Times New Roman" w:cs="Times New Roman"/>
+        </w:rPr>
+      </w:pPr>
+    </w:p>
+    <w:p>
+      <w:pPr>
+        <w:ind w:left="360"/>
+        <w:jc w:val="both"/>
+        <w:rPr>
+          <w:rFonts w:ascii="Times New Roman" w:hAnsi="Times New Roman" w:cs="Times New Roman"/>
+        </w:rPr>
+      </w:pPr>
+      <w:r>
+        <w:rPr>
+          <w:rFonts w:ascii="Times New Roman" w:hAnsi="Times New Roman" w:cs="Times New Roman"/>
+        </w:rPr>
+        <w:t xml:space="preserve">First, you need to switch to the main directory which has </w:t>
+      </w:r>
+      <w:r>
+        <w:rPr>
+          <w:rFonts w:ascii="Courier New" w:hAnsi="Courier New" w:cs="Courier New"/>
+        </w:rPr>
+        <w:t>CommandLine</w:t>
+      </w:r>
+      <w:r>
+        <w:rPr>
+          <w:rFonts w:ascii="Courier New" w:hAnsi="Courier New" w:cs="Courier New"/>
+        </w:rPr>
+        <w:t>.pl</w:t>
+      </w:r>
+      <w:r>
+        <w:rPr>
+          <w:rFonts w:ascii="Times New Roman" w:hAnsi="Times New Roman" w:cs="Times New Roman"/>
+        </w:rPr>
+        <w:t xml:space="preserve"> and </w:t>
+      </w:r>
+      <w:r>
+        <w:rPr>
+          <w:rFonts w:ascii="Courier New" w:hAnsi="Courier New" w:cs="Courier New"/>
+        </w:rPr>
+        <w:t>Server.pl</w:t>
+      </w:r>
+      <w:r>
+        <w:rPr>
+          <w:rFonts w:ascii="Times New Roman" w:hAnsi="Times New Roman" w:cs="Times New Roman"/>
+        </w:rPr>
+        <w:t>.</w:t>
+      </w:r>
+    </w:p>
+    <w:p>
+      <w:pPr>
+        <w:ind w:left="357"/>
+        <w:jc w:val="both"/>
+        <w:rPr>
+          <w:rFonts w:ascii="Times New Roman" w:hAnsi="Times New Roman" w:cs="Times New Roman"/>
+        </w:rPr>
+      </w:pPr>
+    </w:p>
+    <w:p>
+      <w:pPr>
+        <w:ind w:left="357"/>
+        <w:jc w:val="both"/>
+        <w:rPr>
+          <w:rFonts w:ascii="Times New Roman" w:hAnsi="Times New Roman" w:cs="Times New Roman"/>
+        </w:rPr>
+      </w:pPr>
+      <w:r>
+        <w:rPr>
+          <w:rFonts w:ascii="Times New Roman" w:hAnsi="Times New Roman" w:cs="Times New Roman"/>
+        </w:rPr>
+        <w:t xml:space="preserve">Then, </w:t>
+      </w:r>
+      <w:r>
+        <w:rPr>
+          <w:rFonts w:ascii="Times New Roman" w:hAnsi="Times New Roman" w:cs="Times New Roman"/>
+        </w:rPr>
+        <w:t xml:space="preserve">to start the command line version, please run </w:t>
+      </w:r>
+      <w:proofErr w:type="spellStart"/>
+      <w:r>
+        <w:rPr>
+          <w:rFonts w:ascii="Courier New" w:hAnsi="Courier New" w:cs="Courier New"/>
+        </w:rPr>
+        <w:t>swipl</w:t>
+      </w:r>
+      <w:proofErr w:type="spellEnd"/>
+      <w:r>
+        <w:rPr>
+          <w:rFonts w:ascii="Courier New" w:hAnsi="Courier New" w:cs="Courier New"/>
+        </w:rPr>
+        <w:t xml:space="preserve"> </w:t>
+      </w:r>
+      <w:r>
+        <w:rPr>
+          <w:rFonts w:ascii="Courier New" w:hAnsi="Courier New" w:cs="Courier New"/>
+        </w:rPr>
+        <w:t>CommandLine</w:t>
+      </w:r>
+      <w:r>
+        <w:rPr>
+          <w:rFonts w:ascii="Courier New" w:hAnsi="Courier New" w:cs="Courier New"/>
+        </w:rPr>
+        <w:t>.pl</w:t>
+      </w:r>
+      <w:r>
+        <w:rPr>
+          <w:rFonts w:ascii="Times New Roman" w:hAnsi="Times New Roman" w:cs="Times New Roman"/>
+        </w:rPr>
+        <w:t xml:space="preserve"> in your terminal, and then enter </w:t>
+      </w:r>
+      <w:r>
+        <w:rPr>
+          <w:rFonts w:ascii="Courier New" w:hAnsi="Courier New" w:cs="Courier New"/>
+        </w:rPr>
+        <w:t>?- halt.</w:t>
+      </w:r>
+      <w:r>
+        <w:rPr>
+          <w:rFonts w:ascii="Times New Roman" w:hAnsi="Times New Roman" w:cs="Times New Roman"/>
+        </w:rPr>
+        <w:t xml:space="preserve"> to start. For the web</w:t>
+      </w:r>
+      <w:r>
+        <w:rPr>
+          <w:rFonts w:ascii="Times New Roman" w:hAnsi="Times New Roman" w:cs="Times New Roman"/>
+        </w:rPr>
+        <w:t xml:space="preserve"> GUI</w:t>
+      </w:r>
+      <w:r>
+        <w:rPr>
+          <w:rFonts w:ascii="Times New Roman" w:hAnsi="Times New Roman" w:cs="Times New Roman"/>
+        </w:rPr>
+        <w:t xml:space="preserve"> version, please run </w:t>
+      </w:r>
+      <w:proofErr w:type="spellStart"/>
+      <w:r>
+        <w:rPr>
+          <w:rFonts w:ascii="Courier New" w:hAnsi="Courier New" w:cs="Courier New"/>
+        </w:rPr>
+        <w:t>swipl</w:t>
+      </w:r>
+      <w:proofErr w:type="spellEnd"/>
+      <w:r>
+        <w:rPr>
+          <w:rFonts w:ascii="Courier New" w:hAnsi="Courier New" w:cs="Courier New"/>
+        </w:rPr>
+        <w:t xml:space="preserve"> Server.pl</w:t>
+      </w:r>
+      <w:r>
+        <w:rPr>
+          <w:rFonts w:ascii="Times New Roman" w:hAnsi="Times New Roman" w:cs="Times New Roman"/>
+        </w:rPr>
+        <w:t xml:space="preserve"> in your terminal, and then access </w:t>
+      </w:r>
+      <w:hyperlink r:id="rId8" w:history="1">
+        <w:r>
+          <w:rPr>
+            <w:rStyle w:val="Hyperlink"/>
+            <w:rFonts w:ascii="Times New Roman" w:hAnsi="Times New Roman" w:cs="Times New Roman"/>
+          </w:rPr>
+          <w:t>http://127.0.0.1:8000/</w:t>
+        </w:r>
+      </w:hyperlink>
+      <w:r>
+        <w:rPr>
+          <w:rFonts w:ascii="Times New Roman" w:hAnsi="Times New Roman" w:cs="Times New Roman"/>
+        </w:rPr>
+        <w:t xml:space="preserve"> from your browsers to start.</w:t>
+      </w:r>
+    </w:p>
+    <w:p>
+      <w:pPr>
+        <w:ind w:left="357"/>
+        <w:jc w:val="both"/>
+        <w:rPr>
+          <w:rFonts w:ascii="Times New Roman" w:hAnsi="Times New Roman" w:cs="Times New Roman"/>
+        </w:rPr>
+      </w:pPr>
+    </w:p>
+    <w:p>
+      <w:pPr>
+        <w:keepNext/>
+        <w:ind w:left="357"/>
+        <w:jc w:val="center"/>
+      </w:pPr>
+      <w:r>
+        <w:rPr>
+          <w:rFonts w:ascii="Times New Roman" w:hAnsi="Times New Roman" w:cs="Times New Roman"/>
+        </w:rPr>
+        <w:lastRenderedPageBreak/>
+        <w:drawing>
+          <wp:inline distT="0" distB="0" distL="0" distR="0" wp14:anchorId="7786E170" wp14:editId="24D98A36">
+            <wp:extent cx="3750906" cy="2103752"/>
+            <wp:effectExtent l="0" t="0" r="0" b="5080"/>
+            <wp:docPr id="1" name="Picture 1" descr="A close up of text on a black background&#10;&#10;Description automatically generated"/>
+            <wp:cNvGraphicFramePr>
+              <a:graphicFrameLocks xmlns:a="http://schemas.openxmlformats.org/drawingml/2006/main" noChangeAspect="1"/>
+            </wp:cNvGraphicFramePr>
+            <a:graphic xmlns:a="http://schemas.openxmlformats.org/drawingml/2006/main">
+              <a:graphicData uri="http://schemas.openxmlformats.org/drawingml/2006/picture">
+                <pic:pic xmlns:pic="http://schemas.openxmlformats.org/drawingml/2006/picture">
+                  <pic:nvPicPr>
+                    <pic:cNvPr id="1" name=""/>
+                    <pic:cNvPicPr/>
+                  </pic:nvPicPr>
+                  <pic:blipFill>
+                    <a:blip r:embed="rId9"/>
+                    <a:stretch>
+                      <a:fillRect/>
+                    </a:stretch>
+                  </pic:blipFill>
+                  <pic:spPr>
+                    <a:xfrm>
+                      <a:off x="0" y="0"/>
+                      <a:ext cx="3800482" cy="2131557"/>
+                    </a:xfrm>
+                    <a:prstGeom prst="rect">
+                      <a:avLst/>
+                    </a:prstGeom>
+                  </pic:spPr>
+                </pic:pic>
+              </a:graphicData>
+            </a:graphic>
+          </wp:inline>
+        </w:drawing>
+      </w:r>
+    </w:p>
+    <w:p>
+      <w:pPr>
+        <w:pStyle w:val="Caption"/>
+        <w:jc w:val="center"/>
+        <w:rPr>
+          <w:rFonts w:ascii="Times New Roman" w:hAnsi="Times New Roman" w:cs="Times New Roman"/>
+        </w:rPr>
+      </w:pPr>
+      <w:r>
+        <w:t xml:space="preserve">Figure </w:t>
+      </w:r>
+      <w:r>
+        <w:fldChar w:fldCharType="begin"/>
+      </w:r>
+      <w:r>
+        <w:instrText xml:space="preserve"> SEQ Figure \* ARABIC </w:instrText>
+      </w:r>
+      <w:r>
+        <w:fldChar w:fldCharType="separate"/>
+      </w:r>
+      <w:r>
+        <w:rPr>
+          <w:noProof/>
+        </w:rPr>
+        <w:t>1</w:t>
+      </w:r>
+      <w:r>
+        <w:fldChar w:fldCharType="end"/>
+      </w:r>
+      <w:r>
+        <w:t>: Example of Starting via Command Line</w:t>
+      </w:r>
+    </w:p>
+    <w:p>
+      <w:pPr>
+        <w:ind w:left="357"/>
+        <w:jc w:val="both"/>
+        <w:rPr>
+          <w:rFonts w:ascii="Times New Roman" w:hAnsi="Times New Roman" w:cs="Times New Roman"/>
+        </w:rPr>
+      </w:pPr>
+    </w:p>
+    <w:p>
+      <w:pPr>
+        <w:ind w:left="357"/>
+        <w:jc w:val="both"/>
+        <w:rPr>
+          <w:rFonts w:ascii="Times New Roman" w:hAnsi="Times New Roman" w:cs="Times New Roman"/>
+        </w:rPr>
+      </w:pPr>
+      <w:r>
+        <w:rPr>
+          <w:rFonts w:ascii="Times New Roman" w:hAnsi="Times New Roman" w:cs="Times New Roman"/>
+        </w:rPr>
+        <w:t xml:space="preserve">If you would like to try again after the doctor gives his diagnosis, you may stop the </w:t>
+      </w:r>
+      <w:proofErr w:type="spellStart"/>
+      <w:r>
+        <w:rPr>
+          <w:rFonts w:ascii="Courier New" w:hAnsi="Courier New" w:cs="Courier New"/>
+        </w:rPr>
+        <w:t>swipl</w:t>
+      </w:r>
+      <w:proofErr w:type="spellEnd"/>
+      <w:r>
+        <w:rPr>
+          <w:rFonts w:ascii="Times New Roman" w:hAnsi="Times New Roman" w:cs="Times New Roman"/>
+        </w:rPr>
+        <w:t xml:space="preserve"> environment by enter </w:t>
+      </w:r>
+      <w:r>
+        <w:rPr>
+          <w:rFonts w:ascii="Courier New" w:hAnsi="Courier New" w:cs="Courier New"/>
+        </w:rPr>
+        <w:t>?- halt.</w:t>
+      </w:r>
+      <w:r>
+        <w:rPr>
+          <w:rFonts w:ascii="Times New Roman" w:hAnsi="Times New Roman" w:cs="Times New Roman"/>
+        </w:rPr>
+        <w:t xml:space="preserve"> and then start the AI doctor again to test another group of symptoms.</w:t>
+      </w:r>
+    </w:p>
+    <w:p>
+      <w:pPr>
+        <w:ind w:left="357"/>
+        <w:jc w:val="both"/>
+        <w:rPr>
+          <w:rFonts w:ascii="Times New Roman" w:hAnsi="Times New Roman" w:cs="Times New Roman"/>
+        </w:rPr>
+      </w:pPr>
+    </w:p>
+    <w:p>
+      <w:pPr>
+        <w:ind w:left="357"/>
+        <w:jc w:val="both"/>
+        <w:rPr>
+          <w:rFonts w:ascii="Times New Roman" w:hAnsi="Times New Roman" w:cs="Times New Roman"/>
+        </w:rPr>
+      </w:pPr>
+    </w:p>
+    <w:p>
+      <w:pPr>
+        <w:pStyle w:val="ListParagraph"/>
+        <w:numPr>
+          <w:ilvl w:val="0"/>
+          <w:numId w:val="1"/>
+        </w:numPr>
+        <w:jc w:val="both"/>
+        <w:rPr>
+          <w:rFonts w:ascii="Times New Roman" w:hAnsi="Times New Roman" w:cs="Times New Roman"/>
+          <w:sz w:val="40"/>
+          <w:szCs w:val="40"/>
+        </w:rPr>
+      </w:pPr>
+      <w:r>
+        <w:rPr>
+          <w:rFonts w:ascii="Times New Roman" w:hAnsi="Times New Roman" w:cs="Times New Roman"/>
+          <w:sz w:val="40"/>
+          <w:szCs w:val="40"/>
+        </w:rPr>
+        <w:t>Implementations</w:t>
+      </w:r>
+    </w:p>
+    <w:p>
+      <w:pPr>
+        <w:ind w:left="357"/>
+        <w:jc w:val="both"/>
+        <w:rPr>
+          <w:rFonts w:ascii="Times New Roman" w:hAnsi="Times New Roman" w:cs="Times New Roman"/>
+          <w:sz w:val="40"/>
+          <w:szCs w:val="40"/>
+        </w:rPr>
+      </w:pPr>
+    </w:p>
+    <w:p>
+      <w:pPr>
+        <w:ind w:left="357"/>
+        <w:jc w:val="both"/>
+        <w:rPr>
+          <w:rFonts w:ascii="Times New Roman" w:hAnsi="Times New Roman" w:cs="Times New Roman"/>
+        </w:rPr>
+      </w:pPr>
+    </w:p>
+    <w:p>
+      <w:pPr>
+        <w:ind w:left="357"/>
+        <w:jc w:val="both"/>
+        <w:rPr>
+          <w:rFonts w:ascii="Times New Roman" w:hAnsi="Times New Roman" w:cs="Times New Roman" w:hint="eastAsia"/>
+        </w:rPr>
+      </w:pPr>
     </w:p>
     <w:sectPr>
       <w:pgSz w:w="11900" w:h="16840"/>
@@ -554,8 +1298,16 @@
         <w:footnoteRef/>
       </w:r>
       <w:r>
-        <w:t xml:space="preserve"> nhy17@mails.tsinghua.edu.cn</w:t>
-      </w:r>
+        <w:t xml:space="preserve"> </w:t>
+      </w:r>
+      <w:r>
+        <w:rPr>
+          <w:rFonts w:ascii="Times New Roman" w:hAnsi="Times New Roman" w:cs="Times New Roman"/>
+        </w:rPr>
+        <w:t>N1902565A@e.ntu.edu.sg</w:t>
+      </w:r>
+      <w:bookmarkStart w:id="0" w:name="_GoBack"/>
+      <w:bookmarkEnd w:id="0"/>
     </w:p>
   </w:footnote>
 </w:footnotes>
@@ -766,7 +1518,185 @@
     </w:lvl>
   </w:abstractNum>
   <w:abstractNum w:abstractNumId="2" w15:restartNumberingAfterBreak="0">
+    <w:nsid w:val="5AF94772"/>
+    <w:multiLevelType w:val="hybridMultilevel"/>
+    <w:tmpl w:val="EE5AA8F8"/>
+    <w:lvl w:ilvl="0" w:tplc="28D86186">
+      <w:start w:val="1"/>
+      <w:numFmt w:val="upperRoman"/>
+      <w:lvlText w:val="%1."/>
+      <w:lvlJc w:val="left"/>
+      <w:pPr>
+        <w:ind w:left="1080" w:hanging="720"/>
+      </w:pPr>
+      <w:rPr>
+        <w:rFonts w:hint="default"/>
+      </w:rPr>
+    </w:lvl>
+    <w:lvl w:ilvl="1" w:tplc="04090019">
+      <w:start w:val="1"/>
+      <w:numFmt w:val="lowerLetter"/>
+      <w:lvlText w:val="%2."/>
+      <w:lvlJc w:val="left"/>
+      <w:pPr>
+        <w:ind w:left="1440" w:hanging="360"/>
+      </w:pPr>
+    </w:lvl>
+    <w:lvl w:ilvl="2" w:tplc="0409001B" w:tentative="1">
+      <w:start w:val="1"/>
+      <w:numFmt w:val="lowerRoman"/>
+      <w:lvlText w:val="%3."/>
+      <w:lvlJc w:val="right"/>
+      <w:pPr>
+        <w:ind w:left="2160" w:hanging="180"/>
+      </w:pPr>
+    </w:lvl>
+    <w:lvl w:ilvl="3" w:tplc="0409000F" w:tentative="1">
+      <w:start w:val="1"/>
+      <w:numFmt w:val="decimal"/>
+      <w:lvlText w:val="%4."/>
+      <w:lvlJc w:val="left"/>
+      <w:pPr>
+        <w:ind w:left="2880" w:hanging="360"/>
+      </w:pPr>
+    </w:lvl>
+    <w:lvl w:ilvl="4" w:tplc="04090019" w:tentative="1">
+      <w:start w:val="1"/>
+      <w:numFmt w:val="lowerLetter"/>
+      <w:lvlText w:val="%5."/>
+      <w:lvlJc w:val="left"/>
+      <w:pPr>
+        <w:ind w:left="3600" w:hanging="360"/>
+      </w:pPr>
+    </w:lvl>
+    <w:lvl w:ilvl="5" w:tplc="0409001B" w:tentative="1">
+      <w:start w:val="1"/>
+      <w:numFmt w:val="lowerRoman"/>
+      <w:lvlText w:val="%6."/>
+      <w:lvlJc w:val="right"/>
+      <w:pPr>
+        <w:ind w:left="4320" w:hanging="180"/>
+      </w:pPr>
+    </w:lvl>
+    <w:lvl w:ilvl="6" w:tplc="0409000F" w:tentative="1">
+      <w:start w:val="1"/>
+      <w:numFmt w:val="decimal"/>
+      <w:lvlText w:val="%7."/>
+      <w:lvlJc w:val="left"/>
+      <w:pPr>
+        <w:ind w:left="5040" w:hanging="360"/>
+      </w:pPr>
+    </w:lvl>
+    <w:lvl w:ilvl="7" w:tplc="04090019" w:tentative="1">
+      <w:start w:val="1"/>
+      <w:numFmt w:val="lowerLetter"/>
+      <w:lvlText w:val="%8."/>
+      <w:lvlJc w:val="left"/>
+      <w:pPr>
+        <w:ind w:left="5760" w:hanging="360"/>
+      </w:pPr>
+    </w:lvl>
+    <w:lvl w:ilvl="8" w:tplc="0409001B" w:tentative="1">
+      <w:start w:val="1"/>
+      <w:numFmt w:val="lowerRoman"/>
+      <w:lvlText w:val="%9."/>
+      <w:lvlJc w:val="right"/>
+      <w:pPr>
+        <w:ind w:left="6480" w:hanging="180"/>
+      </w:pPr>
+    </w:lvl>
+  </w:abstractNum>
+  <w:abstractNum w:abstractNumId="3" w15:restartNumberingAfterBreak="0">
     <w:nsid w:val="7500642D"/>
+    <w:multiLevelType w:val="hybridMultilevel"/>
+    <w:tmpl w:val="EE5AA8F8"/>
+    <w:lvl w:ilvl="0" w:tplc="28D86186">
+      <w:start w:val="1"/>
+      <w:numFmt w:val="upperRoman"/>
+      <w:lvlText w:val="%1."/>
+      <w:lvlJc w:val="left"/>
+      <w:pPr>
+        <w:ind w:left="1080" w:hanging="720"/>
+      </w:pPr>
+      <w:rPr>
+        <w:rFonts w:hint="default"/>
+      </w:rPr>
+    </w:lvl>
+    <w:lvl w:ilvl="1" w:tplc="04090019">
+      <w:start w:val="1"/>
+      <w:numFmt w:val="lowerLetter"/>
+      <w:lvlText w:val="%2."/>
+      <w:lvlJc w:val="left"/>
+      <w:pPr>
+        <w:ind w:left="1440" w:hanging="360"/>
+      </w:pPr>
+    </w:lvl>
+    <w:lvl w:ilvl="2" w:tplc="0409001B" w:tentative="1">
+      <w:start w:val="1"/>
+      <w:numFmt w:val="lowerRoman"/>
+      <w:lvlText w:val="%3."/>
+      <w:lvlJc w:val="right"/>
+      <w:pPr>
+        <w:ind w:left="2160" w:hanging="180"/>
+      </w:pPr>
+    </w:lvl>
+    <w:lvl w:ilvl="3" w:tplc="0409000F" w:tentative="1">
+      <w:start w:val="1"/>
+      <w:numFmt w:val="decimal"/>
+      <w:lvlText w:val="%4."/>
+      <w:lvlJc w:val="left"/>
+      <w:pPr>
+        <w:ind w:left="2880" w:hanging="360"/>
+      </w:pPr>
+    </w:lvl>
+    <w:lvl w:ilvl="4" w:tplc="04090019" w:tentative="1">
+      <w:start w:val="1"/>
+      <w:numFmt w:val="lowerLetter"/>
+      <w:lvlText w:val="%5."/>
+      <w:lvlJc w:val="left"/>
+      <w:pPr>
+        <w:ind w:left="3600" w:hanging="360"/>
+      </w:pPr>
+    </w:lvl>
+    <w:lvl w:ilvl="5" w:tplc="0409001B" w:tentative="1">
+      <w:start w:val="1"/>
+      <w:numFmt w:val="lowerRoman"/>
+      <w:lvlText w:val="%6."/>
+      <w:lvlJc w:val="right"/>
+      <w:pPr>
+        <w:ind w:left="4320" w:hanging="180"/>
+      </w:pPr>
+    </w:lvl>
+    <w:lvl w:ilvl="6" w:tplc="0409000F" w:tentative="1">
+      <w:start w:val="1"/>
+      <w:numFmt w:val="decimal"/>
+      <w:lvlText w:val="%7."/>
+      <w:lvlJc w:val="left"/>
+      <w:pPr>
+        <w:ind w:left="5040" w:hanging="360"/>
+      </w:pPr>
+    </w:lvl>
+    <w:lvl w:ilvl="7" w:tplc="04090019" w:tentative="1">
+      <w:start w:val="1"/>
+      <w:numFmt w:val="lowerLetter"/>
+      <w:lvlText w:val="%8."/>
+      <w:lvlJc w:val="left"/>
+      <w:pPr>
+        <w:ind w:left="5760" w:hanging="360"/>
+      </w:pPr>
+    </w:lvl>
+    <w:lvl w:ilvl="8" w:tplc="0409001B" w:tentative="1">
+      <w:start w:val="1"/>
+      <w:numFmt w:val="lowerRoman"/>
+      <w:lvlText w:val="%9."/>
+      <w:lvlJc w:val="right"/>
+      <w:pPr>
+        <w:ind w:left="6480" w:hanging="180"/>
+      </w:pPr>
+    </w:lvl>
+  </w:abstractNum>
+  <w:abstractNum w:abstractNumId="4" w15:restartNumberingAfterBreak="0">
+    <w:nsid w:val="77D1602D"/>
     <w:multiLevelType w:val="hybridMultilevel"/>
     <w:tmpl w:val="EE5AA8F8"/>
     <w:lvl w:ilvl="0" w:tplc="28D86186">
@@ -858,10 +1788,16 @@
     <w:abstractNumId w:val="0"/>
   </w:num>
   <w:num w:numId="2">
-    <w:abstractNumId w:val="2"/>
+    <w:abstractNumId w:val="3"/>
   </w:num>
   <w:num w:numId="3">
     <w:abstractNumId w:val="1"/>
+  </w:num>
+  <w:num w:numId="4">
+    <w:abstractNumId w:val="4"/>
+  </w:num>
+  <w:num w:numId="5">
+    <w:abstractNumId w:val="2"/>
   </w:num>
 </w:numbering>
 </file>
@@ -1264,7 +2200,6 @@
   <w:style w:type="character" w:default="1" w:styleId="DefaultParagraphFont">
     <w:name w:val="Default Paragraph Font"/>
     <w:uiPriority w:val="1"/>
-    <w:semiHidden/>
     <w:unhideWhenUsed/>
   </w:style>
   <w:style w:type="table" w:default="1" w:styleId="TableNormal">
@@ -1711,7 +2646,7 @@
 </file>
 
 <file path=customXml/itemProps1.xml><?xml version="1.0" encoding="utf-8"?>
-<ds:datastoreItem xmlns:ds="http://schemas.openxmlformats.org/officeDocument/2006/customXml" ds:itemID="{0EEB3998-E062-CA43-A3F5-0F0455894180}">
+<ds:datastoreItem xmlns:ds="http://schemas.openxmlformats.org/officeDocument/2006/customXml" ds:itemID="{FD3511E2-F1B5-8A45-A1B3-CCF1F4CF7048}">
   <ds:schemaRefs>
     <ds:schemaRef ds:uri="http://schemas.openxmlformats.org/officeDocument/2006/bibliography"/>
   </ds:schemaRefs>

</xml_diff>